<commit_message>
Update movie titles and add delete functionality.  Also added a cleanup function in MovieDetails
</commit_message>
<xml_diff>
--- a/usePopcorn description.docx
+++ b/usePopcorn description.docx
@@ -66,13 +66,8 @@
         </w:numPr>
       </w:pPr>
       <w:r>
-        <w:t xml:space="preserve">A list of movies comes up on the left hand </w:t>
-      </w:r>
-      <w:proofErr w:type="gramStart"/>
-      <w:r>
-        <w:t>side</w:t>
-      </w:r>
-      <w:proofErr w:type="gramEnd"/>
+        <w:t>A list of movies comes up on the left hand side</w:t>
+      </w:r>
     </w:p>
     <w:p>
       <w:pPr>
@@ -83,13 +78,8 @@
         </w:numPr>
       </w:pPr>
       <w:r>
-        <w:t xml:space="preserve">Click on a movie and it opens up details about the movie on the right hand </w:t>
-      </w:r>
-      <w:proofErr w:type="gramStart"/>
-      <w:r>
-        <w:t>side</w:t>
-      </w:r>
-      <w:proofErr w:type="gramEnd"/>
+        <w:t>Click on a movie and it opens up details about the movie on the right hand side</w:t>
+      </w:r>
     </w:p>
     <w:p>
       <w:pPr>
@@ -141,13 +131,8 @@
         </w:numPr>
       </w:pPr>
       <w:r>
-        <w:t xml:space="preserve">The API key is in a const call </w:t>
-      </w:r>
-      <w:proofErr w:type="gramStart"/>
-      <w:r>
-        <w:t>KEY</w:t>
-      </w:r>
-      <w:proofErr w:type="gramEnd"/>
+        <w:t>The API key is in a const call KEY</w:t>
+      </w:r>
     </w:p>
     <w:p>
       <w:pPr>
@@ -170,18 +155,13 @@
         </w:numPr>
       </w:pPr>
       <w:r>
-        <w:t xml:space="preserve">Uses the </w:t>
-      </w:r>
-      <w:proofErr w:type="gramStart"/>
-      <w:r>
-        <w:t xml:space="preserve">following  </w:t>
+        <w:t xml:space="preserve">Uses the following  </w:t>
       </w:r>
       <w:proofErr w:type="spellStart"/>
       <w:r>
         <w:t>useState</w:t>
       </w:r>
       <w:proofErr w:type="spellEnd"/>
-      <w:proofErr w:type="gramEnd"/>
       <w:r>
         <w:t xml:space="preserve"> functions</w:t>
       </w:r>
@@ -198,10 +178,7 @@
         <w:ind w:left="2160"/>
       </w:pPr>
       <w:r>
-        <w:t xml:space="preserve">  </w:t>
-      </w:r>
-      <w:r>
-        <w:t xml:space="preserve">const [query, </w:t>
+        <w:t xml:space="preserve">  const [query, </w:t>
       </w:r>
       <w:proofErr w:type="spellStart"/>
       <w:r>
@@ -212,17 +189,12 @@
         <w:t xml:space="preserve">] = </w:t>
       </w:r>
       <w:proofErr w:type="spellStart"/>
-      <w:proofErr w:type="gramStart"/>
       <w:r>
         <w:t>useState</w:t>
       </w:r>
       <w:proofErr w:type="spellEnd"/>
       <w:r>
-        <w:t>(</w:t>
-      </w:r>
-      <w:proofErr w:type="gramEnd"/>
-      <w:r>
-        <w:t>"");</w:t>
+        <w:t>("");</w:t>
       </w:r>
     </w:p>
     <w:p>
@@ -242,17 +214,12 @@
         <w:t xml:space="preserve">] = </w:t>
       </w:r>
       <w:proofErr w:type="spellStart"/>
-      <w:proofErr w:type="gramStart"/>
       <w:r>
         <w:t>useState</w:t>
       </w:r>
       <w:proofErr w:type="spellEnd"/>
       <w:r>
-        <w:t>(</w:t>
-      </w:r>
-      <w:proofErr w:type="gramEnd"/>
-      <w:r>
-        <w:t>[]);</w:t>
+        <w:t>([]);</w:t>
       </w:r>
     </w:p>
     <w:p>
@@ -272,17 +239,12 @@
         <w:t xml:space="preserve">] = </w:t>
       </w:r>
       <w:proofErr w:type="spellStart"/>
-      <w:proofErr w:type="gramStart"/>
       <w:r>
         <w:t>useState</w:t>
       </w:r>
       <w:proofErr w:type="spellEnd"/>
       <w:r>
-        <w:t>(</w:t>
-      </w:r>
-      <w:proofErr w:type="gramEnd"/>
-      <w:r>
-        <w:t>[]);</w:t>
+        <w:t>([]);</w:t>
       </w:r>
     </w:p>
     <w:p>
@@ -315,13 +277,8 @@
       </w:r>
       <w:proofErr w:type="spellEnd"/>
       <w:r>
-        <w:t>(false</w:t>
-      </w:r>
-      <w:proofErr w:type="gramStart"/>
-      <w:r>
-        <w:t>);</w:t>
-      </w:r>
-      <w:proofErr w:type="gramEnd"/>
+        <w:t>(false);</w:t>
+      </w:r>
     </w:p>
     <w:p>
       <w:pPr>
@@ -340,17 +297,12 @@
         <w:t xml:space="preserve">] = </w:t>
       </w:r>
       <w:proofErr w:type="spellStart"/>
-      <w:proofErr w:type="gramStart"/>
       <w:r>
         <w:t>useState</w:t>
       </w:r>
       <w:proofErr w:type="spellEnd"/>
       <w:r>
-        <w:t>(</w:t>
-      </w:r>
-      <w:proofErr w:type="gramEnd"/>
-      <w:r>
-        <w:t>"");</w:t>
+        <w:t>("");</w:t>
       </w:r>
     </w:p>
     <w:p>
@@ -383,13 +335,8 @@
       </w:r>
       <w:proofErr w:type="spellEnd"/>
       <w:r>
-        <w:t>(null</w:t>
-      </w:r>
-      <w:proofErr w:type="gramStart"/>
-      <w:r>
-        <w:t>);</w:t>
-      </w:r>
-      <w:proofErr w:type="gramEnd"/>
+        <w:t>(null);</w:t>
+      </w:r>
     </w:p>
     <w:p>
       <w:pPr>
@@ -405,13 +352,8 @@
           <w:numId w:val="1"/>
         </w:numPr>
       </w:pPr>
-      <w:proofErr w:type="gramStart"/>
-      <w:r>
-        <w:t>First</w:t>
-      </w:r>
-      <w:proofErr w:type="gramEnd"/>
-      <w:r>
-        <w:t xml:space="preserve"> thing that happens is that it uses a </w:t>
+      <w:r>
+        <w:t xml:space="preserve">First thing that happens is that it uses a </w:t>
       </w:r>
       <w:proofErr w:type="spellStart"/>
       <w:r>
@@ -462,13 +404,8 @@
       </w:r>
       <w:proofErr w:type="spellEnd"/>
       <w:r>
-        <w:t xml:space="preserve"> function is run when the app component mounts as well as when the query state </w:t>
-      </w:r>
-      <w:proofErr w:type="gramStart"/>
-      <w:r>
-        <w:t>changes</w:t>
-      </w:r>
-      <w:proofErr w:type="gramEnd"/>
+        <w:t xml:space="preserve"> function is run when the app component mounts as well as when the query state changes</w:t>
+      </w:r>
     </w:p>
     <w:p>
       <w:pPr>
@@ -498,13 +435,8 @@
       </w:r>
       <w:proofErr w:type="spellEnd"/>
       <w:r>
-        <w:t xml:space="preserve"> state is set to </w:t>
-      </w:r>
-      <w:proofErr w:type="gramStart"/>
-      <w:r>
-        <w:t>true</w:t>
-      </w:r>
-      <w:proofErr w:type="gramEnd"/>
+        <w:t xml:space="preserve"> state is set to true</w:t>
+      </w:r>
     </w:p>
     <w:p>
       <w:pPr>
@@ -523,13 +455,8 @@
       </w:r>
       <w:proofErr w:type="spellEnd"/>
       <w:r>
-        <w:t xml:space="preserve"> state is set to ‘’ a blank </w:t>
-      </w:r>
-      <w:proofErr w:type="gramStart"/>
-      <w:r>
-        <w:t>string</w:t>
-      </w:r>
-      <w:proofErr w:type="gramEnd"/>
+        <w:t xml:space="preserve"> state is set to ‘’ a blank string</w:t>
+      </w:r>
     </w:p>
     <w:p>
       <w:pPr>
@@ -765,7 +692,6 @@
         </w:rPr>
         <w:t>`</w:t>
       </w:r>
-      <w:proofErr w:type="gramStart"/>
       <w:r>
         <w:rPr>
           <w:rFonts w:ascii="Consolas" w:eastAsia="Times New Roman" w:hAnsi="Consolas" w:cs="Times New Roman"/>
@@ -777,7 +703,6 @@
         </w:rPr>
         <w:t>);</w:t>
       </w:r>
-      <w:proofErr w:type="gramEnd"/>
     </w:p>
     <w:p>
       <w:pPr>
@@ -800,10 +725,7 @@
         </w:numPr>
       </w:pPr>
       <w:r>
-        <w:t xml:space="preserve">If the response was not successful, throw an error with a </w:t>
-      </w:r>
-      <w:r>
-        <w:t>message.</w:t>
+        <w:t>If the response was not successful, throw an error with a message.</w:t>
       </w:r>
       <w:r>
         <w:t xml:space="preserve">  If the response is not ok (the response status is not in the range 200-299), then an error is thrown.  </w:t>
@@ -843,19 +765,7 @@
           <w:szCs w:val="24"/>
           <w14:ligatures w14:val="none"/>
         </w:rPr>
-        <w:t xml:space="preserve"> </w:t>
-      </w:r>
-      <w:proofErr w:type="gramStart"/>
-      <w:r>
-        <w:rPr>
-          <w:rFonts w:ascii="Consolas" w:eastAsia="Times New Roman" w:hAnsi="Consolas" w:cs="Times New Roman"/>
-          <w:color w:val="D5CED9"/>
-          <w:kern w:val="0"/>
-          <w:sz w:val="24"/>
-          <w:szCs w:val="24"/>
-          <w14:ligatures w14:val="none"/>
-        </w:rPr>
-        <w:t>(</w:t>
+        <w:t xml:space="preserve"> (</w:t>
       </w:r>
       <w:r>
         <w:rPr>
@@ -880,7 +790,6 @@
         </w:rPr>
         <w:t>res</w:t>
       </w:r>
-      <w:proofErr w:type="gramEnd"/>
       <w:r>
         <w:rPr>
           <w:rFonts w:ascii="Consolas" w:eastAsia="Times New Roman" w:hAnsi="Consolas" w:cs="Times New Roman"/>
@@ -986,7 +895,6 @@
         </w:rPr>
         <w:t xml:space="preserve"> </w:t>
       </w:r>
-      <w:proofErr w:type="gramStart"/>
       <w:r>
         <w:rPr>
           <w:rFonts w:ascii="Consolas" w:eastAsia="Times New Roman" w:hAnsi="Consolas" w:cs="Times New Roman"/>
@@ -1009,7 +917,6 @@
         </w:rPr>
         <w:t>(</w:t>
       </w:r>
-      <w:proofErr w:type="gramEnd"/>
       <w:r>
         <w:rPr>
           <w:rFonts w:ascii="Consolas" w:eastAsia="Times New Roman" w:hAnsi="Consolas" w:cs="Times New Roman"/>
@@ -1030,21 +937,8 @@
           <w:szCs w:val="24"/>
           <w14:ligatures w14:val="none"/>
         </w:rPr>
-        <w:t>)</w:t>
-      </w:r>
-      <w:proofErr w:type="gramStart"/>
-      <w:r>
-        <w:rPr>
-          <w:rFonts w:ascii="Consolas" w:eastAsia="Times New Roman" w:hAnsi="Consolas" w:cs="Times New Roman"/>
-          <w:color w:val="D5CED9"/>
-          <w:kern w:val="0"/>
-          <w:sz w:val="24"/>
-          <w:szCs w:val="24"/>
-          <w14:ligatures w14:val="none"/>
-        </w:rPr>
-        <w:t>; }</w:t>
-      </w:r>
-      <w:proofErr w:type="gramEnd"/>
+        <w:t>); }</w:t>
+      </w:r>
     </w:p>
     <w:p>
       <w:pPr>
@@ -1061,23 +955,7 @@
         </w:numPr>
       </w:pPr>
       <w:r>
-        <w:t xml:space="preserve">If there is not an </w:t>
-      </w:r>
-      <w:proofErr w:type="gramStart"/>
-      <w:r>
-        <w:t>error</w:t>
-      </w:r>
-      <w:proofErr w:type="gramEnd"/>
-      <w:r>
-        <w:t xml:space="preserve"> then the constant data is </w:t>
-      </w:r>
-      <w:proofErr w:type="gramStart"/>
-      <w:r>
-        <w:t>assigned</w:t>
-      </w:r>
-      <w:proofErr w:type="gramEnd"/>
-      <w:r>
-        <w:t xml:space="preserve"> the response data converted to JSON</w:t>
+        <w:t>If there is not an error then the constant data is assigned the response data converted to JSON</w:t>
       </w:r>
       <w:r>
         <w:t xml:space="preserve">.  </w:t>
@@ -1245,7 +1123,6 @@
         <w:t xml:space="preserve"> </w:t>
       </w:r>
       <w:proofErr w:type="spellStart"/>
-      <w:proofErr w:type="gramStart"/>
       <w:r>
         <w:rPr>
           <w:rFonts w:ascii="Consolas" w:eastAsia="Times New Roman" w:hAnsi="Consolas" w:cs="Times New Roman"/>
@@ -1280,7 +1157,6 @@
         <w:t>json</w:t>
       </w:r>
       <w:proofErr w:type="spellEnd"/>
-      <w:proofErr w:type="gramEnd"/>
       <w:r>
         <w:rPr>
           <w:rFonts w:ascii="Consolas" w:eastAsia="Times New Roman" w:hAnsi="Consolas" w:cs="Times New Roman"/>
@@ -1308,54 +1184,24 @@
         </w:numPr>
       </w:pPr>
       <w:r>
-        <w:t xml:space="preserve">Check to make sure that the response data that is converted to JSON doesn’t have an error.  If </w:t>
-      </w:r>
-      <w:proofErr w:type="gramStart"/>
-      <w:r>
-        <w:t>no</w:t>
-      </w:r>
-      <w:proofErr w:type="gramEnd"/>
+        <w:t xml:space="preserve">Check to make sure that the response data that is converted to JSON doesn’t have an error.  If no errors then set the state of the </w:t>
+      </w:r>
+      <w:proofErr w:type="spellStart"/>
+      <w:r>
+        <w:t>setMovies</w:t>
+      </w:r>
+      <w:proofErr w:type="spellEnd"/>
+      <w:r>
+        <w:t xml:space="preserve">.  </w:t>
+      </w:r>
+      <w:r>
+        <w:t>If the API response indicates an error, throw an error with the API's error message</w:t>
+      </w:r>
       <w:r>
         <w:t xml:space="preserve"> </w:t>
       </w:r>
-      <w:proofErr w:type="gramStart"/>
-      <w:r>
-        <w:t>errors</w:t>
-      </w:r>
-      <w:proofErr w:type="gramEnd"/>
-      <w:r>
-        <w:t xml:space="preserve"> then set the state of the </w:t>
-      </w:r>
-      <w:proofErr w:type="spellStart"/>
-      <w:r>
-        <w:t>setMovies</w:t>
-      </w:r>
-      <w:proofErr w:type="spellEnd"/>
-      <w:r>
-        <w:t xml:space="preserve">.  </w:t>
-      </w:r>
-      <w:r>
-        <w:t>If the API response indicates an error, throw an error with the API's error message</w:t>
-      </w:r>
-      <w:r>
-        <w:t xml:space="preserve"> </w:t>
-      </w:r>
-      <w:r>
-        <w:t xml:space="preserve">this could also </w:t>
-      </w:r>
-      <w:r>
-        <w:t>indicate</w:t>
-      </w:r>
-      <w:r>
-        <w:t xml:space="preserve"> that there was a </w:t>
-      </w:r>
-      <w:proofErr w:type="gramStart"/>
-      <w:r>
-        <w:t>404 error</w:t>
-      </w:r>
-      <w:proofErr w:type="gramEnd"/>
-      <w:r>
-        <w:t xml:space="preserve"> meaning the movie was not found</w:t>
+      <w:r>
+        <w:t>this could also indicate that there was a 404 error meaning the movie was not found</w:t>
       </w:r>
     </w:p>
     <w:p>
@@ -1401,7 +1247,6 @@
         <w:t xml:space="preserve"> (</w:t>
       </w:r>
       <w:proofErr w:type="spellStart"/>
-      <w:proofErr w:type="gramStart"/>
       <w:r>
         <w:rPr>
           <w:rFonts w:ascii="Consolas" w:eastAsia="Times New Roman" w:hAnsi="Consolas" w:cs="Times New Roman"/>
@@ -1436,7 +1281,6 @@
         <w:t>Response</w:t>
       </w:r>
       <w:proofErr w:type="spellEnd"/>
-      <w:proofErr w:type="gramEnd"/>
       <w:r>
         <w:rPr>
           <w:rFonts w:ascii="Consolas" w:eastAsia="Times New Roman" w:hAnsi="Consolas" w:cs="Times New Roman"/>
@@ -1692,7 +1536,6 @@
         <w:t>(</w:t>
       </w:r>
       <w:proofErr w:type="spellStart"/>
-      <w:proofErr w:type="gramStart"/>
       <w:r>
         <w:rPr>
           <w:rFonts w:ascii="Consolas" w:eastAsia="Times New Roman" w:hAnsi="Consolas" w:cs="Times New Roman"/>
@@ -1727,7 +1570,6 @@
         <w:t>Search</w:t>
       </w:r>
       <w:proofErr w:type="spellEnd"/>
-      <w:proofErr w:type="gramEnd"/>
       <w:r>
         <w:rPr>
           <w:rFonts w:ascii="Consolas" w:eastAsia="Times New Roman" w:hAnsi="Consolas" w:cs="Times New Roman"/>
@@ -1766,22 +1608,12 @@
         <w:t xml:space="preserve"> state is set to the </w:t>
       </w:r>
       <w:proofErr w:type="spellStart"/>
-      <w:proofErr w:type="gramStart"/>
       <w:r>
         <w:t>error.message</w:t>
       </w:r>
       <w:proofErr w:type="spellEnd"/>
-      <w:proofErr w:type="gramEnd"/>
-      <w:r>
-        <w:t xml:space="preserve">.  If the response property of the JSON data is ‘False’, it means that the API returned an error, so an error is thrown with the Error property of the data.  </w:t>
-      </w:r>
-      <w:proofErr w:type="gramStart"/>
-      <w:r>
-        <w:t>I f</w:t>
-      </w:r>
-      <w:proofErr w:type="gramEnd"/>
-      <w:r>
-        <w:t xml:space="preserve"> there is no error, the set Movies function is called with the Search property of the data to update the state of the movies.</w:t>
+      <w:r>
+        <w:t>.  If the response property of the JSON data is ‘False’, it means that the API returned an error, so an error is thrown with the Error property of the data.  I f there is no error, the set Movies function is called with the Search property of the data to update the state of the movies.</w:t>
       </w:r>
     </w:p>
     <w:p>
@@ -1906,7 +1738,6 @@
         <w:t xml:space="preserve">        </w:t>
       </w:r>
       <w:proofErr w:type="spellStart"/>
-      <w:proofErr w:type="gramStart"/>
       <w:r>
         <w:rPr>
           <w:rFonts w:ascii="Consolas" w:eastAsia="Times New Roman" w:hAnsi="Consolas" w:cs="Times New Roman"/>
@@ -1941,7 +1772,6 @@
         <w:t>error</w:t>
       </w:r>
       <w:proofErr w:type="spellEnd"/>
-      <w:proofErr w:type="gramEnd"/>
       <w:r>
         <w:rPr>
           <w:rFonts w:ascii="Consolas" w:eastAsia="Times New Roman" w:hAnsi="Consolas" w:cs="Times New Roman"/>
@@ -2050,7 +1880,6 @@
         <w:t>(</w:t>
       </w:r>
       <w:proofErr w:type="spellStart"/>
-      <w:proofErr w:type="gramStart"/>
       <w:r>
         <w:rPr>
           <w:rFonts w:ascii="Consolas" w:eastAsia="Times New Roman" w:hAnsi="Consolas" w:cs="Times New Roman"/>
@@ -2085,7 +1914,6 @@
         <w:t>message</w:t>
       </w:r>
       <w:proofErr w:type="spellEnd"/>
-      <w:proofErr w:type="gramEnd"/>
       <w:r>
         <w:rPr>
           <w:rFonts w:ascii="Consolas" w:eastAsia="Times New Roman" w:hAnsi="Consolas" w:cs="Times New Roman"/>
@@ -2113,15 +1941,7 @@
         </w:numPr>
       </w:pPr>
       <w:r>
-        <w:t xml:space="preserve">There is finally a </w:t>
-      </w:r>
-      <w:proofErr w:type="gramStart"/>
-      <w:r>
-        <w:t>finally</w:t>
-      </w:r>
-      <w:proofErr w:type="gramEnd"/>
-      <w:r>
-        <w:t xml:space="preserve"> statement in the try catch finally statement after everything runs it sets the </w:t>
+        <w:t xml:space="preserve">There is finally a finally statement in the try catch finally statement after everything runs it sets the </w:t>
       </w:r>
       <w:proofErr w:type="spellStart"/>
       <w:r>
@@ -2298,7 +2118,6 @@
         </w:rPr>
         <w:t>false</w:t>
       </w:r>
-      <w:proofErr w:type="gramStart"/>
       <w:r>
         <w:rPr>
           <w:rFonts w:ascii="Consolas" w:eastAsia="Times New Roman" w:hAnsi="Consolas" w:cs="Times New Roman"/>
@@ -2310,7 +2129,6 @@
         </w:rPr>
         <w:t>);</w:t>
       </w:r>
-      <w:proofErr w:type="gramEnd"/>
     </w:p>
     <w:p>
       <w:pPr>
@@ -2361,15 +2179,7 @@
       </w:r>
       <w:proofErr w:type="spellEnd"/>
       <w:r>
-        <w:t xml:space="preserve"> function the code checks to see if query state is an empty string and if </w:t>
-      </w:r>
-      <w:proofErr w:type="gramStart"/>
-      <w:r>
-        <w:t>so</w:t>
-      </w:r>
-      <w:proofErr w:type="gramEnd"/>
-      <w:r>
-        <w:t xml:space="preserve"> it sets the </w:t>
+        <w:t xml:space="preserve"> function the code checks to see if query state is an empty string and if so it sets the </w:t>
       </w:r>
       <w:proofErr w:type="spellStart"/>
       <w:r>
@@ -2432,19 +2242,7 @@
           <w:szCs w:val="24"/>
           <w14:ligatures w14:val="none"/>
         </w:rPr>
-        <w:t xml:space="preserve"> </w:t>
-      </w:r>
-      <w:proofErr w:type="gramStart"/>
-      <w:r>
-        <w:rPr>
-          <w:rFonts w:ascii="Consolas" w:eastAsia="Times New Roman" w:hAnsi="Consolas" w:cs="Times New Roman"/>
-          <w:color w:val="D5CED9"/>
-          <w:kern w:val="0"/>
-          <w:sz w:val="24"/>
-          <w:szCs w:val="24"/>
-          <w14:ligatures w14:val="none"/>
-        </w:rPr>
-        <w:t>(</w:t>
+        <w:t xml:space="preserve"> (</w:t>
       </w:r>
       <w:r>
         <w:rPr>
@@ -2469,7 +2267,6 @@
         </w:rPr>
         <w:t>query</w:t>
       </w:r>
-      <w:proofErr w:type="gramEnd"/>
       <w:r>
         <w:rPr>
           <w:rFonts w:ascii="Consolas" w:eastAsia="Times New Roman" w:hAnsi="Consolas" w:cs="Times New Roman"/>
@@ -2530,7 +2327,6 @@
         <w:t xml:space="preserve">      </w:t>
       </w:r>
       <w:proofErr w:type="spellStart"/>
-      <w:proofErr w:type="gramStart"/>
       <w:r>
         <w:rPr>
           <w:rFonts w:ascii="Consolas" w:eastAsia="Times New Roman" w:hAnsi="Consolas" w:cs="Times New Roman"/>
@@ -2552,19 +2348,7 @@
           <w:szCs w:val="24"/>
           <w14:ligatures w14:val="none"/>
         </w:rPr>
-        <w:t>(</w:t>
-      </w:r>
-      <w:proofErr w:type="gramEnd"/>
-      <w:r>
-        <w:rPr>
-          <w:rFonts w:ascii="Consolas" w:eastAsia="Times New Roman" w:hAnsi="Consolas" w:cs="Times New Roman"/>
-          <w:color w:val="D5CED9"/>
-          <w:kern w:val="0"/>
-          <w:sz w:val="24"/>
-          <w:szCs w:val="24"/>
-          <w14:ligatures w14:val="none"/>
-        </w:rPr>
-        <w:t>[])</w:t>
+        <w:t>([])</w:t>
       </w:r>
     </w:p>
     <w:p>
@@ -2592,7 +2376,6 @@
         <w:t xml:space="preserve">      </w:t>
       </w:r>
       <w:proofErr w:type="spellStart"/>
-      <w:proofErr w:type="gramStart"/>
       <w:r>
         <w:rPr>
           <w:rFonts w:ascii="Consolas" w:eastAsia="Times New Roman" w:hAnsi="Consolas" w:cs="Times New Roman"/>
@@ -2616,7 +2399,6 @@
         </w:rPr>
         <w:t>(</w:t>
       </w:r>
-      <w:proofErr w:type="gramEnd"/>
       <w:r>
         <w:rPr>
           <w:rFonts w:ascii="Consolas" w:eastAsia="Times New Roman" w:hAnsi="Consolas" w:cs="Times New Roman"/>
@@ -2785,15 +2567,7 @@
         <w:t xml:space="preserve"> </w:t>
       </w:r>
       <w:r>
-        <w:t xml:space="preserve">are passed in via the </w:t>
-      </w:r>
-      <w:proofErr w:type="gramStart"/>
-      <w:r>
-        <w:t>props</w:t>
-      </w:r>
-      <w:proofErr w:type="gramEnd"/>
-      <w:r>
-        <w:t xml:space="preserve"> children.</w:t>
+        <w:t>are passed in via the props children.</w:t>
       </w:r>
     </w:p>
     <w:p>
@@ -2830,12 +2604,10 @@
         <w:t xml:space="preserve">Takes the props query, </w:t>
       </w:r>
       <w:proofErr w:type="spellStart"/>
-      <w:proofErr w:type="gramStart"/>
       <w:r>
         <w:t>setQuery</w:t>
       </w:r>
       <w:proofErr w:type="spellEnd"/>
-      <w:proofErr w:type="gramEnd"/>
     </w:p>
     <w:p>
       <w:pPr>
@@ -2846,13 +2618,8 @@
         </w:numPr>
       </w:pPr>
       <w:r>
-        <w:t xml:space="preserve">This is a text field with the value assigned to the query </w:t>
-      </w:r>
-      <w:proofErr w:type="gramStart"/>
-      <w:r>
-        <w:t>state</w:t>
-      </w:r>
-      <w:proofErr w:type="gramEnd"/>
+        <w:t>This is a text field with the value assigned to the query state</w:t>
+      </w:r>
     </w:p>
     <w:p>
       <w:pPr>
@@ -2879,13 +2646,8 @@
       </w:r>
       <w:proofErr w:type="spellEnd"/>
       <w:r>
-        <w:t xml:space="preserve"> state based on what the user enters in the Search text </w:t>
-      </w:r>
-      <w:proofErr w:type="gramStart"/>
-      <w:r>
-        <w:t>field</w:t>
-      </w:r>
-      <w:proofErr w:type="gramEnd"/>
+        <w:t xml:space="preserve"> state based on what the user enters in the Search text field</w:t>
+      </w:r>
     </w:p>
     <w:p>
       <w:pPr>
@@ -2924,13 +2686,8 @@
         </w:numPr>
       </w:pPr>
       <w:r>
-        <w:t xml:space="preserve">Takes the props </w:t>
-      </w:r>
-      <w:proofErr w:type="gramStart"/>
-      <w:r>
-        <w:t>movies</w:t>
-      </w:r>
-      <w:proofErr w:type="gramEnd"/>
+        <w:t>Takes the props movies</w:t>
+      </w:r>
     </w:p>
     <w:p>
       <w:pPr>
@@ -2944,12 +2701,10 @@
         <w:t xml:space="preserve">In a p tag it appends the </w:t>
       </w:r>
       <w:proofErr w:type="spellStart"/>
-      <w:proofErr w:type="gramStart"/>
       <w:r>
         <w:t>movies.lenth</w:t>
       </w:r>
       <w:proofErr w:type="spellEnd"/>
-      <w:proofErr w:type="gramEnd"/>
       <w:r>
         <w:t xml:space="preserve"> to the text</w:t>
       </w:r>
@@ -3017,13 +2772,8 @@
         </w:numPr>
       </w:pPr>
       <w:r>
-        <w:t xml:space="preserve">Passes {children} as its </w:t>
-      </w:r>
-      <w:proofErr w:type="gramStart"/>
-      <w:r>
-        <w:t>props</w:t>
-      </w:r>
-      <w:proofErr w:type="gramEnd"/>
+        <w:t>Passes {children} as its props</w:t>
+      </w:r>
     </w:p>
     <w:p>
       <w:pPr>
@@ -3054,15 +2804,7 @@
         <w:t>Box</w:t>
       </w:r>
       <w:r>
-        <w:t xml:space="preserve"> children </w:t>
-      </w:r>
-      <w:proofErr w:type="gramStart"/>
-      <w:r>
-        <w:t>props</w:t>
-      </w:r>
-      <w:proofErr w:type="gramEnd"/>
-      <w:r>
-        <w:t xml:space="preserve"> </w:t>
+        <w:t xml:space="preserve"> children props </w:t>
       </w:r>
     </w:p>
     <w:p>
@@ -3074,13 +2816,8 @@
         </w:numPr>
       </w:pPr>
       <w:r>
-        <w:t xml:space="preserve">The Box component has {children} as its </w:t>
-      </w:r>
-      <w:proofErr w:type="gramStart"/>
-      <w:r>
-        <w:t>props</w:t>
-      </w:r>
-      <w:proofErr w:type="gramEnd"/>
+        <w:t>The Box component has {children} as its props</w:t>
+      </w:r>
     </w:p>
     <w:p>
       <w:pPr>
@@ -3143,15 +2880,7 @@
       </w:r>
       <w:proofErr w:type="spellEnd"/>
       <w:r>
-        <w:t xml:space="preserve"> state </w:t>
-      </w:r>
-      <w:proofErr w:type="gramStart"/>
-      <w:r>
-        <w:t>to !open</w:t>
-      </w:r>
-      <w:proofErr w:type="gramEnd"/>
-      <w:r>
-        <w:t xml:space="preserve"> or to open depending on its current state. </w:t>
+        <w:t xml:space="preserve"> state to !open or to open depending on its current state. </w:t>
       </w:r>
     </w:p>
     <w:p>
@@ -3186,31 +2915,18 @@
         <w:t>The last part of the div is {</w:t>
       </w:r>
       <w:proofErr w:type="spellStart"/>
-      <w:proofErr w:type="gramStart"/>
       <w:r>
         <w:t>isOpen</w:t>
       </w:r>
       <w:proofErr w:type="spellEnd"/>
       <w:r>
-        <w:t xml:space="preserve"> &amp;&amp;</w:t>
-      </w:r>
-      <w:proofErr w:type="gramEnd"/>
-      <w:r>
-        <w:t xml:space="preserve"> children}</w:t>
+        <w:t xml:space="preserve"> &amp;&amp; children}</w:t>
       </w:r>
       <w:r>
         <w:t xml:space="preserve"> - </w:t>
       </w:r>
       <w:r>
-        <w:t xml:space="preserve">This displays the </w:t>
-      </w:r>
-      <w:proofErr w:type="gramStart"/>
-      <w:r>
-        <w:t>children</w:t>
-      </w:r>
-      <w:proofErr w:type="gramEnd"/>
-      <w:r>
-        <w:t xml:space="preserve"> elements if </w:t>
+        <w:t xml:space="preserve">This displays the children elements if </w:t>
       </w:r>
       <w:proofErr w:type="spellStart"/>
       <w:r>
@@ -3278,15 +2994,7 @@
       </w:r>
       <w:proofErr w:type="spellEnd"/>
       <w:r>
-        <w:t xml:space="preserve"> is </w:t>
-      </w:r>
-      <w:proofErr w:type="gramStart"/>
-      <w:r>
-        <w:t>true</w:t>
-      </w:r>
-      <w:proofErr w:type="gramEnd"/>
-      <w:r>
-        <w:t xml:space="preserve"> then the </w:t>
+        <w:t xml:space="preserve"> is true then the </w:t>
       </w:r>
       <w:r>
         <w:rPr>
@@ -3442,15 +3150,7 @@
         </w:numPr>
       </w:pPr>
       <w:r>
-        <w:t>The props is a message {</w:t>
-      </w:r>
-      <w:proofErr w:type="gramStart"/>
-      <w:r>
-        <w:t>message}  the</w:t>
-      </w:r>
-      <w:proofErr w:type="gramEnd"/>
-      <w:r>
-        <w:t xml:space="preserve"> message variable is assigned the error value</w:t>
+        <w:t>The props is a message {message}  the message variable is assigned the error value</w:t>
       </w:r>
     </w:p>
     <w:p>
@@ -3493,15 +3193,7 @@
       </w:r>
       <w:proofErr w:type="spellEnd"/>
       <w:r>
-        <w:t xml:space="preserve"> is checked or not.  This </w:t>
-      </w:r>
-      <w:proofErr w:type="gramStart"/>
-      <w:r>
-        <w:t>is checked</w:t>
-      </w:r>
-      <w:proofErr w:type="gramEnd"/>
-      <w:r>
-        <w:t xml:space="preserve"> if a user clicked on a movie in the </w:t>
+        <w:t xml:space="preserve"> is checked or not.  This is checked if a user clicked on a movie in the </w:t>
       </w:r>
       <w:proofErr w:type="spellStart"/>
       <w:r>
@@ -3560,12 +3252,10 @@
         <w:t xml:space="preserve">Props are movies, </w:t>
       </w:r>
       <w:proofErr w:type="spellStart"/>
-      <w:proofErr w:type="gramStart"/>
       <w:r>
         <w:t>onSelectMovie</w:t>
       </w:r>
       <w:proofErr w:type="spellEnd"/>
-      <w:proofErr w:type="gramEnd"/>
     </w:p>
     <w:p>
       <w:pPr>
@@ -3601,12 +3291,10 @@
         <w:t xml:space="preserve">Props are movie, </w:t>
       </w:r>
       <w:proofErr w:type="spellStart"/>
-      <w:proofErr w:type="gramStart"/>
       <w:r>
         <w:t>onSelectMovie</w:t>
       </w:r>
       <w:proofErr w:type="spellEnd"/>
-      <w:proofErr w:type="gramEnd"/>
     </w:p>
     <w:p>
       <w:pPr>
@@ -3636,12 +3324,10 @@
         <w:t>(</w:t>
       </w:r>
       <w:proofErr w:type="spellStart"/>
-      <w:proofErr w:type="gramStart"/>
       <w:r>
         <w:t>movie.imdbID</w:t>
       </w:r>
       <w:proofErr w:type="spellEnd"/>
-      <w:proofErr w:type="gramEnd"/>
       <w:r>
         <w:t>)</w:t>
       </w:r>
@@ -3654,13 +3340,8 @@
           <w:numId w:val="1"/>
         </w:numPr>
       </w:pPr>
-      <w:proofErr w:type="gramStart"/>
-      <w:r>
-        <w:t>So</w:t>
-      </w:r>
-      <w:proofErr w:type="gramEnd"/>
-      <w:r>
-        <w:t xml:space="preserve"> if the user clicks on the Movie in the </w:t>
+      <w:r>
+        <w:t xml:space="preserve">So if the user clicks on the Movie in the </w:t>
       </w:r>
       <w:proofErr w:type="spellStart"/>
       <w:r>
@@ -3692,15 +3373,7 @@
       </w:r>
       <w:proofErr w:type="spellEnd"/>
       <w:r>
-        <w:t xml:space="preserve"> is not equal to the one </w:t>
-      </w:r>
-      <w:proofErr w:type="gramStart"/>
-      <w:r>
-        <w:t>clicked</w:t>
-      </w:r>
-      <w:proofErr w:type="gramEnd"/>
-      <w:r>
-        <w:t xml:space="preserve"> then the id is set to the clicked id.</w:t>
+        <w:t xml:space="preserve"> is not equal to the one clicked then the id is set to the clicked id.</w:t>
       </w:r>
     </w:p>
     <w:p>
@@ -3711,13 +3384,8 @@
           <w:numId w:val="1"/>
         </w:numPr>
       </w:pPr>
-      <w:proofErr w:type="gramStart"/>
-      <w:r>
-        <w:t>So</w:t>
-      </w:r>
-      <w:proofErr w:type="gramEnd"/>
-      <w:r>
-        <w:t xml:space="preserve"> if there is a </w:t>
+      <w:r>
+        <w:t xml:space="preserve">So if there is a </w:t>
       </w:r>
       <w:proofErr w:type="spellStart"/>
       <w:r>
@@ -3794,13 +3462,8 @@
       </w:r>
       <w:proofErr w:type="spellEnd"/>
       <w:r>
-        <w:t xml:space="preserve">, </w:t>
-      </w:r>
-      <w:proofErr w:type="gramStart"/>
-      <w:r>
-        <w:t>watched</w:t>
-      </w:r>
-      <w:proofErr w:type="gramEnd"/>
+        <w:t>, watched</w:t>
+      </w:r>
     </w:p>
     <w:p>
       <w:pPr>
@@ -3918,7 +3581,6 @@
         <w:t xml:space="preserve"> </w:t>
       </w:r>
       <w:proofErr w:type="spellStart"/>
-      <w:proofErr w:type="gramStart"/>
       <w:r>
         <w:rPr>
           <w:rFonts w:ascii="Consolas" w:eastAsia="Times New Roman" w:hAnsi="Consolas" w:cs="Times New Roman"/>
@@ -3940,19 +3602,7 @@
           <w:szCs w:val="24"/>
           <w14:ligatures w14:val="none"/>
         </w:rPr>
-        <w:t>(</w:t>
-      </w:r>
-      <w:proofErr w:type="gramEnd"/>
-      <w:r>
-        <w:rPr>
-          <w:rFonts w:ascii="Consolas" w:eastAsia="Times New Roman" w:hAnsi="Consolas" w:cs="Times New Roman"/>
-          <w:color w:val="D5CED9"/>
-          <w:kern w:val="0"/>
-          <w:sz w:val="24"/>
-          <w:szCs w:val="24"/>
-          <w14:ligatures w14:val="none"/>
-        </w:rPr>
-        <w:t>{});</w:t>
+        <w:t>({});</w:t>
       </w:r>
     </w:p>
     <w:p>
@@ -4106,7 +3756,6 @@
         </w:rPr>
         <w:t>false</w:t>
       </w:r>
-      <w:proofErr w:type="gramStart"/>
       <w:r>
         <w:rPr>
           <w:rFonts w:ascii="Consolas" w:eastAsia="Times New Roman" w:hAnsi="Consolas" w:cs="Times New Roman"/>
@@ -4118,7 +3767,6 @@
         </w:rPr>
         <w:t>);</w:t>
       </w:r>
-      <w:proofErr w:type="gramEnd"/>
     </w:p>
     <w:p>
       <w:pPr>
@@ -4237,7 +3885,6 @@
         <w:t xml:space="preserve"> </w:t>
       </w:r>
       <w:proofErr w:type="spellStart"/>
-      <w:proofErr w:type="gramStart"/>
       <w:r>
         <w:rPr>
           <w:rFonts w:ascii="Consolas" w:eastAsia="Times New Roman" w:hAnsi="Consolas" w:cs="Times New Roman"/>
@@ -4261,7 +3908,6 @@
         </w:rPr>
         <w:t>(</w:t>
       </w:r>
-      <w:proofErr w:type="gramEnd"/>
       <w:r>
         <w:rPr>
           <w:rFonts w:ascii="Consolas" w:eastAsia="Times New Roman" w:hAnsi="Consolas" w:cs="Times New Roman"/>
@@ -4480,7 +4126,6 @@
         <w:t xml:space="preserve"> </w:t>
       </w:r>
       <w:proofErr w:type="spellStart"/>
-      <w:proofErr w:type="gramStart"/>
       <w:r>
         <w:rPr>
           <w:rFonts w:ascii="Consolas" w:eastAsia="Times New Roman" w:hAnsi="Consolas" w:cs="Times New Roman"/>
@@ -4515,7 +4160,6 @@
         <w:t>imdbID</w:t>
       </w:r>
       <w:proofErr w:type="spellEnd"/>
-      <w:proofErr w:type="gramEnd"/>
       <w:r>
         <w:rPr>
           <w:rFonts w:ascii="Consolas" w:eastAsia="Times New Roman" w:hAnsi="Consolas" w:cs="Times New Roman"/>
@@ -4812,7 +4456,6 @@
         </w:rPr>
       </w:pPr>
       <w:proofErr w:type="spellStart"/>
-      <w:proofErr w:type="gramStart"/>
       <w:r>
         <w:rPr>
           <w:rFonts w:ascii="Consolas" w:eastAsia="Times New Roman" w:hAnsi="Consolas" w:cs="Times New Roman"/>
@@ -4836,7 +4479,6 @@
         </w:rPr>
         <w:t>(</w:t>
       </w:r>
-      <w:proofErr w:type="gramEnd"/>
       <w:r>
         <w:rPr>
           <w:rFonts w:ascii="Consolas" w:eastAsia="Times New Roman" w:hAnsi="Consolas" w:cs="Times New Roman"/>
@@ -4965,7 +4607,6 @@
         <w:t xml:space="preserve"> </w:t>
       </w:r>
       <w:proofErr w:type="spellStart"/>
-      <w:proofErr w:type="gramStart"/>
       <w:r>
         <w:rPr>
           <w:rFonts w:ascii="Consolas" w:eastAsia="Times New Roman" w:hAnsi="Consolas" w:cs="Times New Roman"/>
@@ -4987,19 +4628,7 @@
           <w:szCs w:val="21"/>
           <w14:ligatures w14:val="none"/>
         </w:rPr>
-        <w:t>(</w:t>
-      </w:r>
-      <w:proofErr w:type="gramEnd"/>
-      <w:r>
-        <w:rPr>
-          <w:rFonts w:ascii="Consolas" w:eastAsia="Times New Roman" w:hAnsi="Consolas" w:cs="Times New Roman"/>
-          <w:color w:val="D5CED9"/>
-          <w:kern w:val="0"/>
-          <w:sz w:val="21"/>
-          <w:szCs w:val="21"/>
-          <w14:ligatures w14:val="none"/>
-        </w:rPr>
-        <w:t>) {</w:t>
+        <w:t>() {</w:t>
       </w:r>
     </w:p>
     <w:p>
@@ -5121,7 +4750,6 @@
         </w:rPr>
         <w:t>true</w:t>
       </w:r>
-      <w:proofErr w:type="gramStart"/>
       <w:r>
         <w:rPr>
           <w:rFonts w:ascii="Consolas" w:eastAsia="Times New Roman" w:hAnsi="Consolas" w:cs="Times New Roman"/>
@@ -5133,7 +4761,6 @@
         </w:rPr>
         <w:t>);</w:t>
       </w:r>
-      <w:proofErr w:type="gramEnd"/>
     </w:p>
     <w:p>
       <w:pPr>
@@ -5475,7 +5102,6 @@
         </w:rPr>
         <w:t>`</w:t>
       </w:r>
-      <w:proofErr w:type="gramStart"/>
       <w:r>
         <w:rPr>
           <w:rFonts w:ascii="Consolas" w:eastAsia="Times New Roman" w:hAnsi="Consolas" w:cs="Times New Roman"/>
@@ -5487,7 +5113,6 @@
         </w:rPr>
         <w:t>);</w:t>
       </w:r>
-      <w:proofErr w:type="gramEnd"/>
     </w:p>
     <w:p>
       <w:pPr>
@@ -5569,19 +5194,7 @@
           <w:szCs w:val="21"/>
           <w14:ligatures w14:val="none"/>
         </w:rPr>
-        <w:t xml:space="preserve"> </w:t>
-      </w:r>
-      <w:proofErr w:type="gramStart"/>
-      <w:r>
-        <w:rPr>
-          <w:rFonts w:ascii="Consolas" w:eastAsia="Times New Roman" w:hAnsi="Consolas" w:cs="Times New Roman"/>
-          <w:color w:val="D5CED9"/>
-          <w:kern w:val="0"/>
-          <w:sz w:val="21"/>
-          <w:szCs w:val="21"/>
-          <w14:ligatures w14:val="none"/>
-        </w:rPr>
-        <w:t>(</w:t>
+        <w:t xml:space="preserve"> (</w:t>
       </w:r>
       <w:r>
         <w:rPr>
@@ -5606,7 +5219,6 @@
         </w:rPr>
         <w:t>res</w:t>
       </w:r>
-      <w:proofErr w:type="gramEnd"/>
       <w:r>
         <w:rPr>
           <w:rFonts w:ascii="Consolas" w:eastAsia="Times New Roman" w:hAnsi="Consolas" w:cs="Times New Roman"/>
@@ -5710,7 +5322,6 @@
         </w:rPr>
         <w:t xml:space="preserve"> </w:t>
       </w:r>
-      <w:proofErr w:type="gramStart"/>
       <w:r>
         <w:rPr>
           <w:rFonts w:ascii="Consolas" w:eastAsia="Times New Roman" w:hAnsi="Consolas" w:cs="Times New Roman"/>
@@ -5733,7 +5344,6 @@
         </w:rPr>
         <w:t>(</w:t>
       </w:r>
-      <w:proofErr w:type="gramEnd"/>
       <w:r>
         <w:rPr>
           <w:rFonts w:ascii="Consolas" w:eastAsia="Times New Roman" w:hAnsi="Consolas" w:cs="Times New Roman"/>
@@ -5745,7 +5355,6 @@
         </w:rPr>
         <w:t>'Could not fetch movie details.  Check your internet connection and try again.'</w:t>
       </w:r>
-      <w:proofErr w:type="gramStart"/>
       <w:r>
         <w:rPr>
           <w:rFonts w:ascii="Consolas" w:eastAsia="Times New Roman" w:hAnsi="Consolas" w:cs="Times New Roman"/>
@@ -5757,7 +5366,6 @@
         </w:rPr>
         <w:t>);</w:t>
       </w:r>
-      <w:proofErr w:type="gramEnd"/>
     </w:p>
     <w:p>
       <w:pPr>
@@ -5933,7 +5541,6 @@
         <w:t xml:space="preserve"> </w:t>
       </w:r>
       <w:proofErr w:type="spellStart"/>
-      <w:proofErr w:type="gramStart"/>
       <w:r>
         <w:rPr>
           <w:rFonts w:ascii="Consolas" w:eastAsia="Times New Roman" w:hAnsi="Consolas" w:cs="Times New Roman"/>
@@ -5968,7 +5575,6 @@
         <w:t>json</w:t>
       </w:r>
       <w:proofErr w:type="spellEnd"/>
-      <w:proofErr w:type="gramEnd"/>
       <w:r>
         <w:rPr>
           <w:rFonts w:ascii="Consolas" w:eastAsia="Times New Roman" w:hAnsi="Consolas" w:cs="Times New Roman"/>
@@ -6076,7 +5682,6 @@
         </w:rPr>
         <w:t>data</w:t>
       </w:r>
-      <w:proofErr w:type="gramStart"/>
       <w:r>
         <w:rPr>
           <w:rFonts w:ascii="Consolas" w:eastAsia="Times New Roman" w:hAnsi="Consolas" w:cs="Times New Roman"/>
@@ -6088,7 +5693,6 @@
         </w:rPr>
         <w:t>);</w:t>
       </w:r>
-      <w:proofErr w:type="gramEnd"/>
     </w:p>
     <w:p>
       <w:pPr>
@@ -6220,7 +5824,6 @@
         <w:t xml:space="preserve">            </w:t>
       </w:r>
       <w:proofErr w:type="spellStart"/>
-      <w:proofErr w:type="gramStart"/>
       <w:r>
         <w:rPr>
           <w:rFonts w:ascii="Consolas" w:eastAsia="Times New Roman" w:hAnsi="Consolas" w:cs="Times New Roman"/>
@@ -6255,7 +5858,6 @@
         <w:t>error</w:t>
       </w:r>
       <w:proofErr w:type="spellEnd"/>
-      <w:proofErr w:type="gramEnd"/>
       <w:r>
         <w:rPr>
           <w:rFonts w:ascii="Consolas" w:eastAsia="Times New Roman" w:hAnsi="Consolas" w:cs="Times New Roman"/>
@@ -6481,7 +6083,6 @@
         </w:rPr>
         <w:t>false</w:t>
       </w:r>
-      <w:proofErr w:type="gramStart"/>
       <w:r>
         <w:rPr>
           <w:rFonts w:ascii="Consolas" w:eastAsia="Times New Roman" w:hAnsi="Consolas" w:cs="Times New Roman"/>
@@ -6493,7 +6094,6 @@
         </w:rPr>
         <w:t>);</w:t>
       </w:r>
-      <w:proofErr w:type="gramEnd"/>
     </w:p>
     <w:p>
       <w:pPr>
@@ -6630,7 +6230,6 @@
         <w:t xml:space="preserve">    </w:t>
       </w:r>
       <w:proofErr w:type="spellStart"/>
-      <w:proofErr w:type="gramStart"/>
       <w:r>
         <w:rPr>
           <w:rFonts w:ascii="Consolas" w:eastAsia="Times New Roman" w:hAnsi="Consolas" w:cs="Times New Roman"/>
@@ -6652,19 +6251,7 @@
           <w:szCs w:val="21"/>
           <w14:ligatures w14:val="none"/>
         </w:rPr>
-        <w:t>(</w:t>
-      </w:r>
-      <w:proofErr w:type="gramEnd"/>
-      <w:r>
-        <w:rPr>
-          <w:rFonts w:ascii="Consolas" w:eastAsia="Times New Roman" w:hAnsi="Consolas" w:cs="Times New Roman"/>
-          <w:color w:val="D5CED9"/>
-          <w:kern w:val="0"/>
-          <w:sz w:val="21"/>
-          <w:szCs w:val="21"/>
-          <w14:ligatures w14:val="none"/>
-        </w:rPr>
-        <w:t>);</w:t>
+        <w:t>();</w:t>
       </w:r>
     </w:p>
     <w:p>
@@ -6786,21 +6373,8 @@
           <w:szCs w:val="21"/>
           <w14:ligatures w14:val="none"/>
         </w:rPr>
-        <w:t>]</w:t>
-      </w:r>
-      <w:proofErr w:type="gramStart"/>
-      <w:r>
-        <w:rPr>
-          <w:rFonts w:ascii="Consolas" w:eastAsia="Times New Roman" w:hAnsi="Consolas" w:cs="Times New Roman"/>
-          <w:color w:val="D5CED9"/>
-          <w:kern w:val="0"/>
-          <w:sz w:val="21"/>
-          <w:szCs w:val="21"/>
-          <w14:ligatures w14:val="none"/>
-        </w:rPr>
-        <w:t>);</w:t>
-      </w:r>
-      <w:proofErr w:type="gramEnd"/>
+        <w:t>]);</w:t>
+      </w:r>
     </w:p>
     <w:p>
       <w:pPr>
@@ -6826,6 +6400,37 @@
       <w:proofErr w:type="spellEnd"/>
       <w:r>
         <w:t xml:space="preserve"> component returns a header element</w:t>
+      </w:r>
+      <w:r>
+        <w:t xml:space="preserve"> </w:t>
+      </w:r>
+      <w:r>
+        <w:t>with a poster image</w:t>
+      </w:r>
+      <w:r>
+        <w:t xml:space="preserve">, title, released, genre, </w:t>
+      </w:r>
+      <w:proofErr w:type="spellStart"/>
+      <w:r>
+        <w:t>imdbRating</w:t>
+      </w:r>
+      <w:proofErr w:type="spellEnd"/>
+      <w:r>
+        <w:t>.  Then below that is a section element</w:t>
+      </w:r>
+      <w:r>
+        <w:t xml:space="preserve">.  Inside this element, it checks to see if you have rated this movie yet and if you have not then it uses the </w:t>
+      </w:r>
+      <w:proofErr w:type="spellStart"/>
+      <w:r>
+        <w:t>StarRating</w:t>
+      </w:r>
+      <w:proofErr w:type="spellEnd"/>
+      <w:r>
+        <w:t xml:space="preserve"> element </w:t>
+      </w:r>
+      <w:r>
+        <w:t xml:space="preserve">to rate the movie.  </w:t>
       </w:r>
     </w:p>
     <w:p/>

</xml_diff>